<commit_message>
adde vision to the main document
</commit_message>
<xml_diff>
--- a/bea-documentation/vision.docx
+++ b/bea-documentation/vision.docx
@@ -9,6 +9,9 @@
           <w:ilvl w:val="0"/>
           <w:numId w:val="0"/>
         </w:numPr>
+        <w:tabs>
+          <w:tab w:val="right" w:pos="9456"/>
+        </w:tabs>
         <w:ind w:left="340" w:hanging="340"/>
         <w:rPr>
           <w:color w:val="000000" w:themeColor="text1"/>
@@ -87,6 +90,38 @@
           </w14:textOutline>
         </w:rPr>
         <w:t xml:space="preserve"> men and beautiful woman</w:t>
+      </w:r>
+      <w:r>
+        <w:rPr>
+          <w:color w:val="000000" w:themeColor="text1"/>
+          <w14:shadow w14:blurRad="38100" w14:dist="19050" w14:dir="2700000" w14:sx="100000" w14:sy="100000" w14:kx="0" w14:ky="0" w14:algn="tl">
+            <w14:schemeClr w14:val="dk1">
+              <w14:alpha w14:val="60000"/>
+            </w14:schemeClr>
+          </w14:shadow>
+          <w14:textOutline w14:w="0" w14:cap="flat" w14:cmpd="sng" w14:algn="ctr">
+            <w14:noFill/>
+            <w14:prstDash w14:val="solid"/>
+            <w14:round/>
+          </w14:textOutline>
+        </w:rPr>
+        <w:t xml:space="preserve"> (BEA)</w:t>
+      </w:r>
+      <w:r>
+        <w:rPr>
+          <w:color w:val="000000" w:themeColor="text1"/>
+          <w14:shadow w14:blurRad="38100" w14:dist="19050" w14:dir="2700000" w14:sx="100000" w14:sy="100000" w14:kx="0" w14:ky="0" w14:algn="tl">
+            <w14:schemeClr w14:val="dk1">
+              <w14:alpha w14:val="60000"/>
+            </w14:schemeClr>
+          </w14:shadow>
+          <w14:textOutline w14:w="0" w14:cap="flat" w14:cmpd="sng" w14:algn="ctr">
+            <w14:noFill/>
+            <w14:prstDash w14:val="solid"/>
+            <w14:round/>
+          </w14:textOutline>
+        </w:rPr>
+        <w:tab/>
       </w:r>
     </w:p>
     <w:p/>
@@ -912,8 +947,6 @@
         </w:rPr>
         <w:t>/or</w:t>
       </w:r>
-      <w:bookmarkStart w:id="0" w:name="_GoBack"/>
-      <w:bookmarkEnd w:id="0"/>
       <w:r>
         <w:rPr>
           <w:color w:val="1C1E29"/>
@@ -999,6 +1032,8 @@
       <w:pPr>
         <w:pStyle w:val="Heading1"/>
       </w:pPr>
+      <w:bookmarkStart w:id="0" w:name="_Hlk21212295"/>
+      <w:bookmarkStart w:id="1" w:name="_GoBack"/>
       <w:r>
         <w:t xml:space="preserve"> Stakeholder </w:t>
       </w:r>
@@ -1028,14 +1063,12 @@
         </w:rPr>
         <w:t xml:space="preserve"> other technology applications, the success of online-learning is </w:t>
       </w:r>
-      <w:proofErr w:type="spellStart"/>
-      <w:r>
-        <w:rPr>
-          <w:color w:val="1C1E29"/>
-        </w:rPr>
-        <w:t>dependant</w:t>
-      </w:r>
-      <w:proofErr w:type="spellEnd"/>
+      <w:r>
+        <w:rPr>
+          <w:color w:val="1C1E29"/>
+        </w:rPr>
+        <w:t>dependent</w:t>
+      </w:r>
       <w:r>
         <w:rPr>
           <w:color w:val="1C1E29"/>
@@ -1199,6 +1232,8 @@
         <w:t>Employers</w:t>
       </w:r>
     </w:p>
+    <w:bookmarkEnd w:id="0"/>
+    <w:bookmarkEnd w:id="1"/>
     <w:p>
       <w:pPr>
         <w:pStyle w:val="NormalWeb"/>

</xml_diff>